<commit_message>
TS 2.1-2.3 Krama files Tamil 20/08/2021
</commit_message>
<xml_diff>
--- a/TS-Kramam/TS-2.2/TS 2.2 Tamil Krama Paatam Corrections.docx
+++ b/TS-Kramam/TS-2.2/TS 2.2 Tamil Krama Paatam Corrections.docx
@@ -1,6 +1,6 @@
 
 <file path=word/document.xml><?xml version="1.0" encoding="utf-8"?>
-<w:document xmlns:wpc="http://schemas.microsoft.com/office/word/2010/wordprocessingCanvas" xmlns:cx="http://schemas.microsoft.com/office/drawing/2014/chartex" xmlns:cx1="http://schemas.microsoft.com/office/drawing/2015/9/8/chartex" xmlns:mc="http://schemas.openxmlformats.org/markup-compatibility/2006" xmlns:o="urn:schemas-microsoft-com:office:office" xmlns:r="http://schemas.openxmlformats.org/officeDocument/2006/relationships" xmlns:m="http://schemas.openxmlformats.org/officeDocument/2006/math" xmlns:v="urn:schemas-microsoft-com:vml" xmlns:wp14="http://schemas.microsoft.com/office/word/2010/wordprocessingDrawing" xmlns:wp="http://schemas.openxmlformats.org/drawingml/2006/wordprocessingDrawing" xmlns:w10="urn:schemas-microsoft-com:office:word" xmlns:w="http://schemas.openxmlformats.org/wordprocessingml/2006/main" xmlns:w14="http://schemas.microsoft.com/office/word/2010/wordml" xmlns:w15="http://schemas.microsoft.com/office/word/2012/wordml" xmlns:w16se="http://schemas.microsoft.com/office/word/2015/wordml/symex" xmlns:wpg="http://schemas.microsoft.com/office/word/2010/wordprocessingGroup" xmlns:wpi="http://schemas.microsoft.com/office/word/2010/wordprocessingInk" xmlns:wne="http://schemas.microsoft.com/office/word/2006/wordml" xmlns:wps="http://schemas.microsoft.com/office/word/2010/wordprocessingShape" mc:Ignorable="w14 w15 w16se wp14">
+<w:document xmlns:wpc="http://schemas.microsoft.com/office/word/2010/wordprocessingCanvas" xmlns:cx="http://schemas.microsoft.com/office/drawing/2014/chartex" xmlns:cx1="http://schemas.microsoft.com/office/drawing/2015/9/8/chartex" xmlns:cx2="http://schemas.microsoft.com/office/drawing/2015/10/21/chartex" xmlns:cx3="http://schemas.microsoft.com/office/drawing/2016/5/9/chartex" xmlns:cx4="http://schemas.microsoft.com/office/drawing/2016/5/10/chartex" xmlns:cx5="http://schemas.microsoft.com/office/drawing/2016/5/11/chartex" xmlns:cx6="http://schemas.microsoft.com/office/drawing/2016/5/12/chartex" xmlns:cx7="http://schemas.microsoft.com/office/drawing/2016/5/13/chartex" xmlns:cx8="http://schemas.microsoft.com/office/drawing/2016/5/14/chartex" xmlns:mc="http://schemas.openxmlformats.org/markup-compatibility/2006" xmlns:aink="http://schemas.microsoft.com/office/drawing/2016/ink" xmlns:am3d="http://schemas.microsoft.com/office/drawing/2017/model3d" xmlns:o="urn:schemas-microsoft-com:office:office" xmlns:r="http://schemas.openxmlformats.org/officeDocument/2006/relationships" xmlns:m="http://schemas.openxmlformats.org/officeDocument/2006/math" xmlns:v="urn:schemas-microsoft-com:vml" xmlns:wp14="http://schemas.microsoft.com/office/word/2010/wordprocessingDrawing" xmlns:wp="http://schemas.openxmlformats.org/drawingml/2006/wordprocessingDrawing" xmlns:w10="urn:schemas-microsoft-com:office:word" xmlns:w="http://schemas.openxmlformats.org/wordprocessingml/2006/main" xmlns:w14="http://schemas.microsoft.com/office/word/2010/wordml" xmlns:w15="http://schemas.microsoft.com/office/word/2012/wordml" xmlns:w16cex="http://schemas.microsoft.com/office/word/2018/wordml/cex" xmlns:w16cid="http://schemas.microsoft.com/office/word/2016/wordml/cid" xmlns:w16="http://schemas.microsoft.com/office/word/2018/wordml" xmlns:w16sdtdh="http://schemas.microsoft.com/office/word/2020/wordml/sdtdatahash" xmlns:w16se="http://schemas.microsoft.com/office/word/2015/wordml/symex" xmlns:wpg="http://schemas.microsoft.com/office/word/2010/wordprocessingGroup" xmlns:wpi="http://schemas.microsoft.com/office/word/2010/wordprocessingInk" xmlns:wne="http://schemas.microsoft.com/office/word/2006/wordml" xmlns:wps="http://schemas.microsoft.com/office/word/2010/wordprocessingShape" mc:Ignorable="w14 w15 w16se w16cid w16 w16cex w16sdtdh wp14">
   <w:body>
     <w:p>
       <w:pPr>
@@ -119,10 +119,9 @@
           <w:bCs/>
           <w:sz w:val="32"/>
           <w:szCs w:val="32"/>
-          <w:highlight w:val="red"/>
           <w:u w:val="single"/>
         </w:rPr>
-        <w:t>????????</w:t>
+        <w:t>August 31, 2021</w:t>
       </w:r>
     </w:p>
     <w:p>
@@ -138,7 +137,23 @@
           <w:b/>
           <w:bCs/>
         </w:rPr>
-        <w:t>(ignore those which are already incorporated in your book’s version and date)</w:t>
+        <w:t>(</w:t>
+      </w:r>
+      <w:proofErr w:type="gramStart"/>
+      <w:r>
+        <w:rPr>
+          <w:b/>
+          <w:bCs/>
+        </w:rPr>
+        <w:t>ignore</w:t>
+      </w:r>
+      <w:proofErr w:type="gramEnd"/>
+      <w:r>
+        <w:rPr>
+          <w:b/>
+          <w:bCs/>
+        </w:rPr>
+        <w:t xml:space="preserve"> those which are already incorporated in your book’s version and date)</w:t>
       </w:r>
     </w:p>
     <w:tbl>
@@ -172,16 +187,16 @@
               <w:rPr>
                 <w:b/>
                 <w:bCs/>
-                <w:sz w:val="28"/>
-                <w:szCs w:val="28"/>
+                <w:sz w:val="32"/>
+                <w:szCs w:val="32"/>
               </w:rPr>
             </w:pPr>
             <w:r>
               <w:rPr>
                 <w:b/>
                 <w:bCs/>
-                <w:sz w:val="28"/>
-                <w:szCs w:val="28"/>
+                <w:sz w:val="32"/>
+                <w:szCs w:val="32"/>
               </w:rPr>
               <w:t>Section, Paragraph</w:t>
             </w:r>
@@ -193,16 +208,16 @@
               <w:rPr>
                 <w:b/>
                 <w:bCs/>
-                <w:sz w:val="28"/>
-                <w:szCs w:val="28"/>
+                <w:sz w:val="32"/>
+                <w:szCs w:val="32"/>
               </w:rPr>
             </w:pPr>
             <w:r>
               <w:rPr>
                 <w:b/>
                 <w:bCs/>
-                <w:sz w:val="28"/>
-                <w:szCs w:val="28"/>
+                <w:sz w:val="32"/>
+                <w:szCs w:val="32"/>
               </w:rPr>
               <w:t>Reference</w:t>
             </w:r>
@@ -219,16 +234,16 @@
               <w:rPr>
                 <w:b/>
                 <w:bCs/>
-                <w:sz w:val="28"/>
-                <w:szCs w:val="28"/>
+                <w:sz w:val="32"/>
+                <w:szCs w:val="32"/>
               </w:rPr>
             </w:pPr>
             <w:r>
               <w:rPr>
                 <w:b/>
                 <w:bCs/>
-                <w:sz w:val="28"/>
-                <w:szCs w:val="28"/>
+                <w:sz w:val="32"/>
+                <w:szCs w:val="32"/>
               </w:rPr>
               <w:t>As Printed</w:t>
             </w:r>
@@ -246,16 +261,16 @@
               <w:rPr>
                 <w:b/>
                 <w:bCs/>
-                <w:sz w:val="28"/>
-                <w:szCs w:val="28"/>
+                <w:sz w:val="32"/>
+                <w:szCs w:val="32"/>
               </w:rPr>
             </w:pPr>
             <w:r>
               <w:rPr>
                 <w:b/>
                 <w:bCs/>
-                <w:sz w:val="28"/>
-                <w:szCs w:val="28"/>
+                <w:sz w:val="32"/>
+                <w:szCs w:val="32"/>
               </w:rPr>
               <w:t>To be read as or corrected as</w:t>
             </w:r>
@@ -2988,7 +3003,6 @@
                 <w:sz w:val="28"/>
                 <w:szCs w:val="28"/>
               </w:rPr>
-              <w:lastRenderedPageBreak/>
               <w:t>TS 2.2.8.6</w:t>
             </w:r>
           </w:p>
@@ -3032,8 +3046,8 @@
                 <w:szCs w:val="28"/>
               </w:rPr>
               <w:br/>
-            </w:r>
-            <w:proofErr w:type="spellStart"/>
+              <w:t xml:space="preserve">Panchaati </w:t>
+            </w:r>
             <w:r>
               <w:rPr>
                 <w:rFonts w:cs="Arial"/>
@@ -3041,29 +3055,8 @@
                 <w:sz w:val="28"/>
                 <w:szCs w:val="28"/>
               </w:rPr>
-              <w:t>Panchaati</w:t>
-            </w:r>
-            <w:proofErr w:type="spellEnd"/>
-            <w:r>
-              <w:rPr>
-                <w:rFonts w:cs="Arial"/>
-                <w:b/>
-                <w:sz w:val="28"/>
-                <w:szCs w:val="28"/>
-              </w:rPr>
-              <w:t xml:space="preserve"> </w:t>
-            </w:r>
-            <w:r>
-              <w:rPr>
-                <w:rFonts w:cs="Arial"/>
-                <w:b/>
-                <w:sz w:val="28"/>
-                <w:szCs w:val="28"/>
-              </w:rPr>
               <w:t>45</w:t>
             </w:r>
-            <w:bookmarkStart w:id="0" w:name="_GoBack"/>
-            <w:bookmarkEnd w:id="0"/>
           </w:p>
         </w:tc>
         <w:tc>
@@ -3679,6 +3672,7 @@
                 <w:sz w:val="28"/>
                 <w:szCs w:val="28"/>
               </w:rPr>
+              <w:lastRenderedPageBreak/>
               <w:t>TS 2.2.9.5</w:t>
             </w:r>
           </w:p>
@@ -6959,7 +6953,6 @@
                 <w:sz w:val="28"/>
                 <w:szCs w:val="28"/>
               </w:rPr>
-              <w:lastRenderedPageBreak/>
               <w:t>TS 2.2.11.3</w:t>
             </w:r>
           </w:p>
@@ -7384,7 +7377,7 @@
               </w:rPr>
               <w:t>த்</w:t>
             </w:r>
-            <w:bookmarkStart w:id="1" w:name="_Hlk79295965"/>
+            <w:bookmarkStart w:id="0" w:name="_Hlk79295965"/>
             <w:r>
               <w:rPr>
                 <w:rFonts w:ascii="Latha" w:hAnsi="Latha" w:cs="Latha" w:hint="cs"/>
@@ -7396,7 +7389,7 @@
               </w:rPr>
               <w:t>யை</w:t>
             </w:r>
-            <w:bookmarkEnd w:id="1"/>
+            <w:bookmarkEnd w:id="0"/>
             <w:r>
               <w:rPr>
                 <w:rFonts w:ascii="BRH Tamil Tab Extra" w:hAnsi="BRH Tamil Tab Extra" w:cs="Latha"/>
@@ -7632,6 +7625,7 @@
                 <w:sz w:val="28"/>
                 <w:szCs w:val="28"/>
               </w:rPr>
+              <w:lastRenderedPageBreak/>
               <w:t>TS 2.2.11.4</w:t>
             </w:r>
           </w:p>
@@ -10480,7 +10474,6 @@
                 <w:cs/>
                 <w:lang w:bidi="ta-IN"/>
               </w:rPr>
-              <w:lastRenderedPageBreak/>
               <w:t>த்வா</w:t>
             </w:r>
             <w:r>
@@ -11131,6 +11124,7 @@
                 <w:sz w:val="28"/>
                 <w:szCs w:val="28"/>
               </w:rPr>
+              <w:lastRenderedPageBreak/>
               <w:t>TS 2.2.12.7</w:t>
             </w:r>
           </w:p>
@@ -11561,7 +11555,7 @@
       <w:pPr>
         <w:pBdr>
           <w:top w:val="single" w:sz="4" w:space="1" w:color="auto"/>
-          <w:left w:val="single" w:sz="4" w:space="1" w:color="auto"/>
+          <w:left w:val="single" w:sz="4" w:space="0" w:color="auto"/>
           <w:bottom w:val="single" w:sz="4" w:space="6" w:color="auto"/>
           <w:right w:val="single" w:sz="4" w:space="31" w:color="auto"/>
         </w:pBdr>
@@ -12520,7 +12514,6 @@
                 <w:sz w:val="28"/>
                 <w:szCs w:val="28"/>
               </w:rPr>
-              <w:lastRenderedPageBreak/>
               <w:t>TS 2.2.7.2</w:t>
             </w:r>
           </w:p>
@@ -13533,6 +13526,7 @@
                 <w:cs/>
                 <w:lang w:bidi="ta-IN"/>
               </w:rPr>
+              <w:lastRenderedPageBreak/>
               <w:t>ஏ</w:t>
             </w:r>
             <w:r>
@@ -13679,6 +13673,7 @@
                 <w:sz w:val="28"/>
                 <w:szCs w:val="28"/>
               </w:rPr>
+              <w:lastRenderedPageBreak/>
               <w:t>TS 2.2.8.5</w:t>
             </w:r>
           </w:p>
@@ -15624,7 +15619,6 @@
                 <w:sz w:val="28"/>
                 <w:szCs w:val="28"/>
               </w:rPr>
-              <w:lastRenderedPageBreak/>
               <w:t>TS 2.2.11.6</w:t>
             </w:r>
           </w:p>
@@ -16608,7 +16602,7 @@
 </file>
 
 <file path=word/endnotes.xml><?xml version="1.0" encoding="utf-8"?>
-<w:endnotes xmlns:wpc="http://schemas.microsoft.com/office/word/2010/wordprocessingCanvas" xmlns:cx="http://schemas.microsoft.com/office/drawing/2014/chartex" xmlns:cx1="http://schemas.microsoft.com/office/drawing/2015/9/8/chartex" xmlns:mc="http://schemas.openxmlformats.org/markup-compatibility/2006" xmlns:o="urn:schemas-microsoft-com:office:office" xmlns:r="http://schemas.openxmlformats.org/officeDocument/2006/relationships" xmlns:m="http://schemas.openxmlformats.org/officeDocument/2006/math" xmlns:v="urn:schemas-microsoft-com:vml" xmlns:wp14="http://schemas.microsoft.com/office/word/2010/wordprocessingDrawing" xmlns:wp="http://schemas.openxmlformats.org/drawingml/2006/wordprocessingDrawing" xmlns:w10="urn:schemas-microsoft-com:office:word" xmlns:w="http://schemas.openxmlformats.org/wordprocessingml/2006/main" xmlns:w14="http://schemas.microsoft.com/office/word/2010/wordml" xmlns:w15="http://schemas.microsoft.com/office/word/2012/wordml" xmlns:w16se="http://schemas.microsoft.com/office/word/2015/wordml/symex" xmlns:wpg="http://schemas.microsoft.com/office/word/2010/wordprocessingGroup" xmlns:wpi="http://schemas.microsoft.com/office/word/2010/wordprocessingInk" xmlns:wne="http://schemas.microsoft.com/office/word/2006/wordml" xmlns:wps="http://schemas.microsoft.com/office/word/2010/wordprocessingShape" mc:Ignorable="w14 w15 w16se wp14">
+<w:endnotes xmlns:wpc="http://schemas.microsoft.com/office/word/2010/wordprocessingCanvas" xmlns:cx="http://schemas.microsoft.com/office/drawing/2014/chartex" xmlns:cx1="http://schemas.microsoft.com/office/drawing/2015/9/8/chartex" xmlns:cx2="http://schemas.microsoft.com/office/drawing/2015/10/21/chartex" xmlns:cx3="http://schemas.microsoft.com/office/drawing/2016/5/9/chartex" xmlns:cx4="http://schemas.microsoft.com/office/drawing/2016/5/10/chartex" xmlns:cx5="http://schemas.microsoft.com/office/drawing/2016/5/11/chartex" xmlns:cx6="http://schemas.microsoft.com/office/drawing/2016/5/12/chartex" xmlns:cx7="http://schemas.microsoft.com/office/drawing/2016/5/13/chartex" xmlns:cx8="http://schemas.microsoft.com/office/drawing/2016/5/14/chartex" xmlns:mc="http://schemas.openxmlformats.org/markup-compatibility/2006" xmlns:aink="http://schemas.microsoft.com/office/drawing/2016/ink" xmlns:am3d="http://schemas.microsoft.com/office/drawing/2017/model3d" xmlns:o="urn:schemas-microsoft-com:office:office" xmlns:r="http://schemas.openxmlformats.org/officeDocument/2006/relationships" xmlns:m="http://schemas.openxmlformats.org/officeDocument/2006/math" xmlns:v="urn:schemas-microsoft-com:vml" xmlns:wp14="http://schemas.microsoft.com/office/word/2010/wordprocessingDrawing" xmlns:wp="http://schemas.openxmlformats.org/drawingml/2006/wordprocessingDrawing" xmlns:w10="urn:schemas-microsoft-com:office:word" xmlns:w="http://schemas.openxmlformats.org/wordprocessingml/2006/main" xmlns:w14="http://schemas.microsoft.com/office/word/2010/wordml" xmlns:w15="http://schemas.microsoft.com/office/word/2012/wordml" xmlns:w16cex="http://schemas.microsoft.com/office/word/2018/wordml/cex" xmlns:w16cid="http://schemas.microsoft.com/office/word/2016/wordml/cid" xmlns:w16="http://schemas.microsoft.com/office/word/2018/wordml" xmlns:w16sdtdh="http://schemas.microsoft.com/office/word/2020/wordml/sdtdatahash" xmlns:w16se="http://schemas.microsoft.com/office/word/2015/wordml/symex" xmlns:wpg="http://schemas.microsoft.com/office/word/2010/wordprocessingGroup" xmlns:wpi="http://schemas.microsoft.com/office/word/2010/wordprocessingInk" xmlns:wne="http://schemas.microsoft.com/office/word/2006/wordml" xmlns:wps="http://schemas.microsoft.com/office/word/2010/wordprocessingShape" mc:Ignorable="w14 w15 w16se w16cid w16 w16cex w16sdtdh wp14">
   <w:endnote w:type="separator" w:id="-1">
     <w:p>
       <w:pPr>
@@ -16633,7 +16627,7 @@
 </file>
 
 <file path=word/footer1.xml><?xml version="1.0" encoding="utf-8"?>
-<w:ftr xmlns:wpc="http://schemas.microsoft.com/office/word/2010/wordprocessingCanvas" xmlns:cx="http://schemas.microsoft.com/office/drawing/2014/chartex" xmlns:cx1="http://schemas.microsoft.com/office/drawing/2015/9/8/chartex" xmlns:mc="http://schemas.openxmlformats.org/markup-compatibility/2006" xmlns:o="urn:schemas-microsoft-com:office:office" xmlns:r="http://schemas.openxmlformats.org/officeDocument/2006/relationships" xmlns:m="http://schemas.openxmlformats.org/officeDocument/2006/math" xmlns:v="urn:schemas-microsoft-com:vml" xmlns:wp14="http://schemas.microsoft.com/office/word/2010/wordprocessingDrawing" xmlns:wp="http://schemas.openxmlformats.org/drawingml/2006/wordprocessingDrawing" xmlns:w10="urn:schemas-microsoft-com:office:word" xmlns:w="http://schemas.openxmlformats.org/wordprocessingml/2006/main" xmlns:w14="http://schemas.microsoft.com/office/word/2010/wordml" xmlns:w15="http://schemas.microsoft.com/office/word/2012/wordml" xmlns:w16se="http://schemas.microsoft.com/office/word/2015/wordml/symex" xmlns:wpg="http://schemas.microsoft.com/office/word/2010/wordprocessingGroup" xmlns:wpi="http://schemas.microsoft.com/office/word/2010/wordprocessingInk" xmlns:wne="http://schemas.microsoft.com/office/word/2006/wordml" xmlns:wps="http://schemas.microsoft.com/office/word/2010/wordprocessingShape" mc:Ignorable="w14 w15 w16se wp14">
+<w:ftr xmlns:wpc="http://schemas.microsoft.com/office/word/2010/wordprocessingCanvas" xmlns:cx="http://schemas.microsoft.com/office/drawing/2014/chartex" xmlns:cx1="http://schemas.microsoft.com/office/drawing/2015/9/8/chartex" xmlns:cx2="http://schemas.microsoft.com/office/drawing/2015/10/21/chartex" xmlns:cx3="http://schemas.microsoft.com/office/drawing/2016/5/9/chartex" xmlns:cx4="http://schemas.microsoft.com/office/drawing/2016/5/10/chartex" xmlns:cx5="http://schemas.microsoft.com/office/drawing/2016/5/11/chartex" xmlns:cx6="http://schemas.microsoft.com/office/drawing/2016/5/12/chartex" xmlns:cx7="http://schemas.microsoft.com/office/drawing/2016/5/13/chartex" xmlns:cx8="http://schemas.microsoft.com/office/drawing/2016/5/14/chartex" xmlns:mc="http://schemas.openxmlformats.org/markup-compatibility/2006" xmlns:aink="http://schemas.microsoft.com/office/drawing/2016/ink" xmlns:am3d="http://schemas.microsoft.com/office/drawing/2017/model3d" xmlns:o="urn:schemas-microsoft-com:office:office" xmlns:r="http://schemas.openxmlformats.org/officeDocument/2006/relationships" xmlns:m="http://schemas.openxmlformats.org/officeDocument/2006/math" xmlns:v="urn:schemas-microsoft-com:vml" xmlns:wp14="http://schemas.microsoft.com/office/word/2010/wordprocessingDrawing" xmlns:wp="http://schemas.openxmlformats.org/drawingml/2006/wordprocessingDrawing" xmlns:w10="urn:schemas-microsoft-com:office:word" xmlns:w="http://schemas.openxmlformats.org/wordprocessingml/2006/main" xmlns:w14="http://schemas.microsoft.com/office/word/2010/wordml" xmlns:w15="http://schemas.microsoft.com/office/word/2012/wordml" xmlns:w16cex="http://schemas.microsoft.com/office/word/2018/wordml/cex" xmlns:w16cid="http://schemas.microsoft.com/office/word/2016/wordml/cid" xmlns:w16="http://schemas.microsoft.com/office/word/2018/wordml" xmlns:w16sdtdh="http://schemas.microsoft.com/office/word/2020/wordml/sdtdatahash" xmlns:w16se="http://schemas.microsoft.com/office/word/2015/wordml/symex" xmlns:wpg="http://schemas.microsoft.com/office/word/2010/wordprocessingGroup" xmlns:wpi="http://schemas.microsoft.com/office/word/2010/wordprocessingInk" xmlns:wne="http://schemas.microsoft.com/office/word/2006/wordml" xmlns:wps="http://schemas.microsoft.com/office/word/2010/wordprocessingShape" mc:Ignorable="w14 w15 w16se w16cid w16 w16cex w16sdtdh wp14">
   <w:p>
     <w:pPr>
       <w:pStyle w:val="Footer"/>
@@ -16779,7 +16773,7 @@
 </file>
 
 <file path=word/footer2.xml><?xml version="1.0" encoding="utf-8"?>
-<w:ftr xmlns:wpc="http://schemas.microsoft.com/office/word/2010/wordprocessingCanvas" xmlns:cx="http://schemas.microsoft.com/office/drawing/2014/chartex" xmlns:cx1="http://schemas.microsoft.com/office/drawing/2015/9/8/chartex" xmlns:mc="http://schemas.openxmlformats.org/markup-compatibility/2006" xmlns:o="urn:schemas-microsoft-com:office:office" xmlns:r="http://schemas.openxmlformats.org/officeDocument/2006/relationships" xmlns:m="http://schemas.openxmlformats.org/officeDocument/2006/math" xmlns:v="urn:schemas-microsoft-com:vml" xmlns:wp14="http://schemas.microsoft.com/office/word/2010/wordprocessingDrawing" xmlns:wp="http://schemas.openxmlformats.org/drawingml/2006/wordprocessingDrawing" xmlns:w10="urn:schemas-microsoft-com:office:word" xmlns:w="http://schemas.openxmlformats.org/wordprocessingml/2006/main" xmlns:w14="http://schemas.microsoft.com/office/word/2010/wordml" xmlns:w15="http://schemas.microsoft.com/office/word/2012/wordml" xmlns:w16se="http://schemas.microsoft.com/office/word/2015/wordml/symex" xmlns:wpg="http://schemas.microsoft.com/office/word/2010/wordprocessingGroup" xmlns:wpi="http://schemas.microsoft.com/office/word/2010/wordprocessingInk" xmlns:wne="http://schemas.microsoft.com/office/word/2006/wordml" xmlns:wps="http://schemas.microsoft.com/office/word/2010/wordprocessingShape" mc:Ignorable="w14 w15 w16se wp14">
+<w:ftr xmlns:wpc="http://schemas.microsoft.com/office/word/2010/wordprocessingCanvas" xmlns:cx="http://schemas.microsoft.com/office/drawing/2014/chartex" xmlns:cx1="http://schemas.microsoft.com/office/drawing/2015/9/8/chartex" xmlns:cx2="http://schemas.microsoft.com/office/drawing/2015/10/21/chartex" xmlns:cx3="http://schemas.microsoft.com/office/drawing/2016/5/9/chartex" xmlns:cx4="http://schemas.microsoft.com/office/drawing/2016/5/10/chartex" xmlns:cx5="http://schemas.microsoft.com/office/drawing/2016/5/11/chartex" xmlns:cx6="http://schemas.microsoft.com/office/drawing/2016/5/12/chartex" xmlns:cx7="http://schemas.microsoft.com/office/drawing/2016/5/13/chartex" xmlns:cx8="http://schemas.microsoft.com/office/drawing/2016/5/14/chartex" xmlns:mc="http://schemas.openxmlformats.org/markup-compatibility/2006" xmlns:aink="http://schemas.microsoft.com/office/drawing/2016/ink" xmlns:am3d="http://schemas.microsoft.com/office/drawing/2017/model3d" xmlns:o="urn:schemas-microsoft-com:office:office" xmlns:r="http://schemas.openxmlformats.org/officeDocument/2006/relationships" xmlns:m="http://schemas.openxmlformats.org/officeDocument/2006/math" xmlns:v="urn:schemas-microsoft-com:vml" xmlns:wp14="http://schemas.microsoft.com/office/word/2010/wordprocessingDrawing" xmlns:wp="http://schemas.openxmlformats.org/drawingml/2006/wordprocessingDrawing" xmlns:w10="urn:schemas-microsoft-com:office:word" xmlns:w="http://schemas.openxmlformats.org/wordprocessingml/2006/main" xmlns:w14="http://schemas.microsoft.com/office/word/2010/wordml" xmlns:w15="http://schemas.microsoft.com/office/word/2012/wordml" xmlns:w16cex="http://schemas.microsoft.com/office/word/2018/wordml/cex" xmlns:w16cid="http://schemas.microsoft.com/office/word/2016/wordml/cid" xmlns:w16="http://schemas.microsoft.com/office/word/2018/wordml" xmlns:w16sdtdh="http://schemas.microsoft.com/office/word/2020/wordml/sdtdatahash" xmlns:w16se="http://schemas.microsoft.com/office/word/2015/wordml/symex" xmlns:wpg="http://schemas.microsoft.com/office/word/2010/wordprocessingGroup" xmlns:wpi="http://schemas.microsoft.com/office/word/2010/wordprocessingInk" xmlns:wne="http://schemas.microsoft.com/office/word/2006/wordml" xmlns:wps="http://schemas.microsoft.com/office/word/2010/wordprocessingShape" mc:Ignorable="w14 w15 w16se w16cid w16 w16cex w16sdtdh wp14">
   <w:p>
     <w:pPr>
       <w:pBdr>
@@ -16981,7 +16975,7 @@
 </file>
 
 <file path=word/footnotes.xml><?xml version="1.0" encoding="utf-8"?>
-<w:footnotes xmlns:wpc="http://schemas.microsoft.com/office/word/2010/wordprocessingCanvas" xmlns:cx="http://schemas.microsoft.com/office/drawing/2014/chartex" xmlns:cx1="http://schemas.microsoft.com/office/drawing/2015/9/8/chartex" xmlns:mc="http://schemas.openxmlformats.org/markup-compatibility/2006" xmlns:o="urn:schemas-microsoft-com:office:office" xmlns:r="http://schemas.openxmlformats.org/officeDocument/2006/relationships" xmlns:m="http://schemas.openxmlformats.org/officeDocument/2006/math" xmlns:v="urn:schemas-microsoft-com:vml" xmlns:wp14="http://schemas.microsoft.com/office/word/2010/wordprocessingDrawing" xmlns:wp="http://schemas.openxmlformats.org/drawingml/2006/wordprocessingDrawing" xmlns:w10="urn:schemas-microsoft-com:office:word" xmlns:w="http://schemas.openxmlformats.org/wordprocessingml/2006/main" xmlns:w14="http://schemas.microsoft.com/office/word/2010/wordml" xmlns:w15="http://schemas.microsoft.com/office/word/2012/wordml" xmlns:w16se="http://schemas.microsoft.com/office/word/2015/wordml/symex" xmlns:wpg="http://schemas.microsoft.com/office/word/2010/wordprocessingGroup" xmlns:wpi="http://schemas.microsoft.com/office/word/2010/wordprocessingInk" xmlns:wne="http://schemas.microsoft.com/office/word/2006/wordml" xmlns:wps="http://schemas.microsoft.com/office/word/2010/wordprocessingShape" mc:Ignorable="w14 w15 w16se wp14">
+<w:footnotes xmlns:wpc="http://schemas.microsoft.com/office/word/2010/wordprocessingCanvas" xmlns:cx="http://schemas.microsoft.com/office/drawing/2014/chartex" xmlns:cx1="http://schemas.microsoft.com/office/drawing/2015/9/8/chartex" xmlns:cx2="http://schemas.microsoft.com/office/drawing/2015/10/21/chartex" xmlns:cx3="http://schemas.microsoft.com/office/drawing/2016/5/9/chartex" xmlns:cx4="http://schemas.microsoft.com/office/drawing/2016/5/10/chartex" xmlns:cx5="http://schemas.microsoft.com/office/drawing/2016/5/11/chartex" xmlns:cx6="http://schemas.microsoft.com/office/drawing/2016/5/12/chartex" xmlns:cx7="http://schemas.microsoft.com/office/drawing/2016/5/13/chartex" xmlns:cx8="http://schemas.microsoft.com/office/drawing/2016/5/14/chartex" xmlns:mc="http://schemas.openxmlformats.org/markup-compatibility/2006" xmlns:aink="http://schemas.microsoft.com/office/drawing/2016/ink" xmlns:am3d="http://schemas.microsoft.com/office/drawing/2017/model3d" xmlns:o="urn:schemas-microsoft-com:office:office" xmlns:r="http://schemas.openxmlformats.org/officeDocument/2006/relationships" xmlns:m="http://schemas.openxmlformats.org/officeDocument/2006/math" xmlns:v="urn:schemas-microsoft-com:vml" xmlns:wp14="http://schemas.microsoft.com/office/word/2010/wordprocessingDrawing" xmlns:wp="http://schemas.openxmlformats.org/drawingml/2006/wordprocessingDrawing" xmlns:w10="urn:schemas-microsoft-com:office:word" xmlns:w="http://schemas.openxmlformats.org/wordprocessingml/2006/main" xmlns:w14="http://schemas.microsoft.com/office/word/2010/wordml" xmlns:w15="http://schemas.microsoft.com/office/word/2012/wordml" xmlns:w16cex="http://schemas.microsoft.com/office/word/2018/wordml/cex" xmlns:w16cid="http://schemas.microsoft.com/office/word/2016/wordml/cid" xmlns:w16="http://schemas.microsoft.com/office/word/2018/wordml" xmlns:w16sdtdh="http://schemas.microsoft.com/office/word/2020/wordml/sdtdatahash" xmlns:w16se="http://schemas.microsoft.com/office/word/2015/wordml/symex" xmlns:wpg="http://schemas.microsoft.com/office/word/2010/wordprocessingGroup" xmlns:wpi="http://schemas.microsoft.com/office/word/2010/wordprocessingInk" xmlns:wne="http://schemas.microsoft.com/office/word/2006/wordml" xmlns:wps="http://schemas.microsoft.com/office/word/2010/wordprocessingShape" mc:Ignorable="w14 w15 w16se w16cid w16 w16cex w16sdtdh wp14">
   <w:footnote w:type="separator" w:id="-1">
     <w:p>
       <w:pPr>
@@ -17006,7 +17000,7 @@
 </file>
 
 <file path=word/header1.xml><?xml version="1.0" encoding="utf-8"?>
-<w:hdr xmlns:wpc="http://schemas.microsoft.com/office/word/2010/wordprocessingCanvas" xmlns:cx="http://schemas.microsoft.com/office/drawing/2014/chartex" xmlns:cx1="http://schemas.microsoft.com/office/drawing/2015/9/8/chartex" xmlns:mc="http://schemas.openxmlformats.org/markup-compatibility/2006" xmlns:o="urn:schemas-microsoft-com:office:office" xmlns:r="http://schemas.openxmlformats.org/officeDocument/2006/relationships" xmlns:m="http://schemas.openxmlformats.org/officeDocument/2006/math" xmlns:v="urn:schemas-microsoft-com:vml" xmlns:wp14="http://schemas.microsoft.com/office/word/2010/wordprocessingDrawing" xmlns:wp="http://schemas.openxmlformats.org/drawingml/2006/wordprocessingDrawing" xmlns:w10="urn:schemas-microsoft-com:office:word" xmlns:w="http://schemas.openxmlformats.org/wordprocessingml/2006/main" xmlns:w14="http://schemas.microsoft.com/office/word/2010/wordml" xmlns:w15="http://schemas.microsoft.com/office/word/2012/wordml" xmlns:w16se="http://schemas.microsoft.com/office/word/2015/wordml/symex" xmlns:wpg="http://schemas.microsoft.com/office/word/2010/wordprocessingGroup" xmlns:wpi="http://schemas.microsoft.com/office/word/2010/wordprocessingInk" xmlns:wne="http://schemas.microsoft.com/office/word/2006/wordml" xmlns:wps="http://schemas.microsoft.com/office/word/2010/wordprocessingShape" mc:Ignorable="w14 w15 w16se wp14">
+<w:hdr xmlns:wpc="http://schemas.microsoft.com/office/word/2010/wordprocessingCanvas" xmlns:cx="http://schemas.microsoft.com/office/drawing/2014/chartex" xmlns:cx1="http://schemas.microsoft.com/office/drawing/2015/9/8/chartex" xmlns:cx2="http://schemas.microsoft.com/office/drawing/2015/10/21/chartex" xmlns:cx3="http://schemas.microsoft.com/office/drawing/2016/5/9/chartex" xmlns:cx4="http://schemas.microsoft.com/office/drawing/2016/5/10/chartex" xmlns:cx5="http://schemas.microsoft.com/office/drawing/2016/5/11/chartex" xmlns:cx6="http://schemas.microsoft.com/office/drawing/2016/5/12/chartex" xmlns:cx7="http://schemas.microsoft.com/office/drawing/2016/5/13/chartex" xmlns:cx8="http://schemas.microsoft.com/office/drawing/2016/5/14/chartex" xmlns:mc="http://schemas.openxmlformats.org/markup-compatibility/2006" xmlns:aink="http://schemas.microsoft.com/office/drawing/2016/ink" xmlns:am3d="http://schemas.microsoft.com/office/drawing/2017/model3d" xmlns:o="urn:schemas-microsoft-com:office:office" xmlns:r="http://schemas.openxmlformats.org/officeDocument/2006/relationships" xmlns:m="http://schemas.openxmlformats.org/officeDocument/2006/math" xmlns:v="urn:schemas-microsoft-com:vml" xmlns:wp14="http://schemas.microsoft.com/office/word/2010/wordprocessingDrawing" xmlns:wp="http://schemas.openxmlformats.org/drawingml/2006/wordprocessingDrawing" xmlns:w10="urn:schemas-microsoft-com:office:word" xmlns:w="http://schemas.openxmlformats.org/wordprocessingml/2006/main" xmlns:w14="http://schemas.microsoft.com/office/word/2010/wordml" xmlns:w15="http://schemas.microsoft.com/office/word/2012/wordml" xmlns:w16cex="http://schemas.microsoft.com/office/word/2018/wordml/cex" xmlns:w16cid="http://schemas.microsoft.com/office/word/2016/wordml/cid" xmlns:w16="http://schemas.microsoft.com/office/word/2018/wordml" xmlns:w16sdtdh="http://schemas.microsoft.com/office/word/2020/wordml/sdtdatahash" xmlns:w16se="http://schemas.microsoft.com/office/word/2015/wordml/symex" xmlns:wpg="http://schemas.microsoft.com/office/word/2010/wordprocessingGroup" xmlns:wpi="http://schemas.microsoft.com/office/word/2010/wordprocessingInk" xmlns:wne="http://schemas.microsoft.com/office/word/2006/wordml" xmlns:wps="http://schemas.microsoft.com/office/word/2010/wordprocessingShape" mc:Ignorable="w14 w15 w16se w16cid w16 w16cex w16sdtdh wp14">
   <w:p>
     <w:pPr>
       <w:pStyle w:val="Header"/>
@@ -17019,7 +17013,7 @@
 </file>
 
 <file path=word/header2.xml><?xml version="1.0" encoding="utf-8"?>
-<w:hdr xmlns:wpc="http://schemas.microsoft.com/office/word/2010/wordprocessingCanvas" xmlns:cx="http://schemas.microsoft.com/office/drawing/2014/chartex" xmlns:cx1="http://schemas.microsoft.com/office/drawing/2015/9/8/chartex" xmlns:mc="http://schemas.openxmlformats.org/markup-compatibility/2006" xmlns:o="urn:schemas-microsoft-com:office:office" xmlns:r="http://schemas.openxmlformats.org/officeDocument/2006/relationships" xmlns:m="http://schemas.openxmlformats.org/officeDocument/2006/math" xmlns:v="urn:schemas-microsoft-com:vml" xmlns:wp14="http://schemas.microsoft.com/office/word/2010/wordprocessingDrawing" xmlns:wp="http://schemas.openxmlformats.org/drawingml/2006/wordprocessingDrawing" xmlns:w10="urn:schemas-microsoft-com:office:word" xmlns:w="http://schemas.openxmlformats.org/wordprocessingml/2006/main" xmlns:w14="http://schemas.microsoft.com/office/word/2010/wordml" xmlns:w15="http://schemas.microsoft.com/office/word/2012/wordml" xmlns:w16se="http://schemas.microsoft.com/office/word/2015/wordml/symex" xmlns:wpg="http://schemas.microsoft.com/office/word/2010/wordprocessingGroup" xmlns:wpi="http://schemas.microsoft.com/office/word/2010/wordprocessingInk" xmlns:wne="http://schemas.microsoft.com/office/word/2006/wordml" xmlns:wps="http://schemas.microsoft.com/office/word/2010/wordprocessingShape" mc:Ignorable="w14 w15 w16se wp14">
+<w:hdr xmlns:wpc="http://schemas.microsoft.com/office/word/2010/wordprocessingCanvas" xmlns:cx="http://schemas.microsoft.com/office/drawing/2014/chartex" xmlns:cx1="http://schemas.microsoft.com/office/drawing/2015/9/8/chartex" xmlns:cx2="http://schemas.microsoft.com/office/drawing/2015/10/21/chartex" xmlns:cx3="http://schemas.microsoft.com/office/drawing/2016/5/9/chartex" xmlns:cx4="http://schemas.microsoft.com/office/drawing/2016/5/10/chartex" xmlns:cx5="http://schemas.microsoft.com/office/drawing/2016/5/11/chartex" xmlns:cx6="http://schemas.microsoft.com/office/drawing/2016/5/12/chartex" xmlns:cx7="http://schemas.microsoft.com/office/drawing/2016/5/13/chartex" xmlns:cx8="http://schemas.microsoft.com/office/drawing/2016/5/14/chartex" xmlns:mc="http://schemas.openxmlformats.org/markup-compatibility/2006" xmlns:aink="http://schemas.microsoft.com/office/drawing/2016/ink" xmlns:am3d="http://schemas.microsoft.com/office/drawing/2017/model3d" xmlns:o="urn:schemas-microsoft-com:office:office" xmlns:r="http://schemas.openxmlformats.org/officeDocument/2006/relationships" xmlns:m="http://schemas.openxmlformats.org/officeDocument/2006/math" xmlns:v="urn:schemas-microsoft-com:vml" xmlns:wp14="http://schemas.microsoft.com/office/word/2010/wordprocessingDrawing" xmlns:wp="http://schemas.openxmlformats.org/drawingml/2006/wordprocessingDrawing" xmlns:w10="urn:schemas-microsoft-com:office:word" xmlns:w="http://schemas.openxmlformats.org/wordprocessingml/2006/main" xmlns:w14="http://schemas.microsoft.com/office/word/2010/wordml" xmlns:w15="http://schemas.microsoft.com/office/word/2012/wordml" xmlns:w16cex="http://schemas.microsoft.com/office/word/2018/wordml/cex" xmlns:w16cid="http://schemas.microsoft.com/office/word/2016/wordml/cid" xmlns:w16="http://schemas.microsoft.com/office/word/2018/wordml" xmlns:w16sdtdh="http://schemas.microsoft.com/office/word/2020/wordml/sdtdatahash" xmlns:w16se="http://schemas.microsoft.com/office/word/2015/wordml/symex" xmlns:wpg="http://schemas.microsoft.com/office/word/2010/wordprocessingGroup" xmlns:wpi="http://schemas.microsoft.com/office/word/2010/wordprocessingInk" xmlns:wne="http://schemas.microsoft.com/office/word/2006/wordml" xmlns:wps="http://schemas.microsoft.com/office/word/2010/wordprocessingShape" mc:Ignorable="w14 w15 w16se w16cid w16 w16cex w16sdtdh wp14">
   <w:p>
     <w:pPr>
       <w:pStyle w:val="Header"/>
@@ -17032,7 +17026,7 @@
 </file>
 
 <file path=word/styles.xml><?xml version="1.0" encoding="utf-8"?>
-<w:styles xmlns:mc="http://schemas.openxmlformats.org/markup-compatibility/2006" xmlns:r="http://schemas.openxmlformats.org/officeDocument/2006/relationships" xmlns:w="http://schemas.openxmlformats.org/wordprocessingml/2006/main" xmlns:w14="http://schemas.microsoft.com/office/word/2010/wordml" xmlns:w15="http://schemas.microsoft.com/office/word/2012/wordml" xmlns:w16se="http://schemas.microsoft.com/office/word/2015/wordml/symex" mc:Ignorable="w14 w15 w16se">
+<w:styles xmlns:mc="http://schemas.openxmlformats.org/markup-compatibility/2006" xmlns:r="http://schemas.openxmlformats.org/officeDocument/2006/relationships" xmlns:w="http://schemas.openxmlformats.org/wordprocessingml/2006/main" xmlns:w14="http://schemas.microsoft.com/office/word/2010/wordml" xmlns:w15="http://schemas.microsoft.com/office/word/2012/wordml" xmlns:w16cex="http://schemas.microsoft.com/office/word/2018/wordml/cex" xmlns:w16cid="http://schemas.microsoft.com/office/word/2016/wordml/cid" xmlns:w16="http://schemas.microsoft.com/office/word/2018/wordml" xmlns:w16sdtdh="http://schemas.microsoft.com/office/word/2020/wordml/sdtdatahash" xmlns:w16se="http://schemas.microsoft.com/office/word/2015/wordml/symex" mc:Ignorable="w14 w15 w16se w16cid w16 w16cex w16sdtdh">
   <w:docDefaults>
     <w:rPrDefault>
       <w:rPr>
@@ -17042,7 +17036,7 @@
     </w:rPrDefault>
     <w:pPrDefault/>
   </w:docDefaults>
-  <w:latentStyles w:defLockedState="0" w:defUIPriority="99" w:defSemiHidden="0" w:defUnhideWhenUsed="0" w:defQFormat="0" w:count="371">
+  <w:latentStyles w:defLockedState="0" w:defUIPriority="99" w:defSemiHidden="0" w:defUnhideWhenUsed="0" w:defQFormat="0" w:count="376">
     <w:lsdException w:name="Normal" w:uiPriority="0" w:qFormat="1"/>
     <w:lsdException w:name="heading 1" w:uiPriority="9" w:qFormat="1"/>
     <w:lsdException w:name="heading 2" w:semiHidden="1" w:uiPriority="9" w:unhideWhenUsed="1" w:qFormat="1"/>
@@ -17148,7 +17142,6 @@
     <w:lsdException w:name="HTML Sample" w:semiHidden="1" w:unhideWhenUsed="1"/>
     <w:lsdException w:name="HTML Typewriter" w:semiHidden="1" w:unhideWhenUsed="1"/>
     <w:lsdException w:name="HTML Variable" w:semiHidden="1" w:unhideWhenUsed="1"/>
-    <w:lsdException w:name="Normal Table" w:semiHidden="1" w:unhideWhenUsed="1"/>
     <w:lsdException w:name="annotation subject" w:semiHidden="1" w:unhideWhenUsed="1"/>
     <w:lsdException w:name="No List" w:semiHidden="1" w:unhideWhenUsed="1"/>
     <w:lsdException w:name="Outline List 1" w:semiHidden="1" w:unhideWhenUsed="1"/>
@@ -17191,11 +17184,8 @@
     <w:lsdException w:name="Table Contemporary" w:semiHidden="1" w:unhideWhenUsed="1"/>
     <w:lsdException w:name="Table Elegant" w:semiHidden="1" w:unhideWhenUsed="1"/>
     <w:lsdException w:name="Table Professional" w:semiHidden="1" w:unhideWhenUsed="1"/>
-    <w:lsdException w:name="Table Subtle 1" w:semiHidden="1" w:unhideWhenUsed="1"/>
     <w:lsdException w:name="Table Subtle 2" w:semiHidden="1" w:unhideWhenUsed="1"/>
     <w:lsdException w:name="Table Web 1" w:semiHidden="1" w:unhideWhenUsed="1"/>
-    <w:lsdException w:name="Table Web 2" w:semiHidden="1" w:unhideWhenUsed="1"/>
-    <w:lsdException w:name="Table Web 3" w:semiHidden="1" w:unhideWhenUsed="1"/>
     <w:lsdException w:name="Balloon Text" w:semiHidden="1" w:unhideWhenUsed="1"/>
     <w:lsdException w:name="Table Grid" w:uiPriority="59"/>
     <w:lsdException w:name="Table Theme" w:semiHidden="1" w:unhideWhenUsed="1"/>
@@ -17414,6 +17404,11 @@
     <w:lsdException w:name="List Table 5 Dark Accent 6" w:uiPriority="50"/>
     <w:lsdException w:name="List Table 6 Colorful Accent 6" w:uiPriority="51"/>
     <w:lsdException w:name="List Table 7 Colorful Accent 6" w:uiPriority="52"/>
+    <w:lsdException w:name="Mention" w:semiHidden="1" w:unhideWhenUsed="1"/>
+    <w:lsdException w:name="Smart Hyperlink" w:semiHidden="1" w:unhideWhenUsed="1"/>
+    <w:lsdException w:name="Hashtag" w:semiHidden="1" w:unhideWhenUsed="1"/>
+    <w:lsdException w:name="Unresolved Mention" w:semiHidden="1" w:unhideWhenUsed="1"/>
+    <w:lsdException w:name="Smart Link" w:semiHidden="1" w:unhideWhenUsed="1"/>
   </w:latentStyles>
   <w:style w:type="paragraph" w:default="1" w:styleId="Normal">
     <w:name w:val="Normal"/>

</xml_diff>